<commit_message>
Adding Start_Projet_V0.ino et .pde
</commit_message>
<xml_diff>
--- a/Suivi D'activites/Sylvain Dupont.docx
+++ b/Suivi D'activites/Sylvain Dupont.docx
@@ -74,16 +74,7 @@
         </w:numPr>
       </w:pPr>
       <w:r>
-        <w:t xml:space="preserve">Recherche </w:t>
-      </w:r>
-      <w:r>
-        <w:t>d</w:t>
-      </w:r>
-      <w:r>
-        <w:t>’autre</w:t>
-      </w:r>
-      <w:r>
-        <w:t xml:space="preserve"> matérielle</w:t>
+        <w:t>Recherche d’autre matérielle</w:t>
       </w:r>
     </w:p>
     <w:p>
@@ -110,27 +101,19 @@
         <w:t>Test</w:t>
       </w:r>
       <w:r>
-        <w:t xml:space="preserve"> des différant action possible avec l’afficher</w:t>
+        <w:t xml:space="preserve"> des différant action possible avec l’affiche</w:t>
+      </w:r>
+      <w:r>
+        <w:t>u</w:t>
+      </w:r>
+      <w:r>
+        <w:t>r</w:t>
       </w:r>
     </w:p>
     <w:p/>
     <w:p>
       <w:r>
-        <w:t xml:space="preserve">[ </w:t>
-      </w:r>
-      <w:r>
-        <w:t>6</w:t>
-      </w:r>
-      <w:r>
-        <w:t>éme H - 1</w:t>
-      </w:r>
-      <w:r>
-        <w:t>9</w:t>
-      </w:r>
-      <w:bookmarkStart w:id="0" w:name="_GoBack"/>
-      <w:bookmarkEnd w:id="0"/>
-      <w:r>
-        <w:t>/10/2018 ]</w:t>
+        <w:t>[ 6éme H - 19/10/2018 ]</w:t>
       </w:r>
     </w:p>
     <w:p>
@@ -141,7 +124,52 @@
           <w:numId w:val="1"/>
         </w:numPr>
       </w:pPr>
-    </w:p>
+      <w:r>
+        <w:t>Création du projet « </w:t>
+      </w:r>
+      <w:r>
+        <w:t>Start_Projet_V0</w:t>
+      </w:r>
+      <w:r>
+        <w:t>.ino »</w:t>
+      </w:r>
+    </w:p>
+    <w:p>
+      <w:pPr>
+        <w:pStyle w:val="Paragraphedeliste"/>
+        <w:numPr>
+          <w:ilvl w:val="0"/>
+          <w:numId w:val="1"/>
+        </w:numPr>
+      </w:pPr>
+      <w:r>
+        <w:t>Implémentation du menu, d’un curseur et de quelque action</w:t>
+      </w:r>
+    </w:p>
+    <w:p/>
+    <w:p>
+      <w:r>
+        <w:t xml:space="preserve">[ </w:t>
+      </w:r>
+      <w:r>
+        <w:t>8</w:t>
+      </w:r>
+      <w:r>
+        <w:t xml:space="preserve">éme H - </w:t>
+      </w:r>
+      <w:bookmarkStart w:id="0" w:name="_GoBack"/>
+      <w:bookmarkEnd w:id="0"/>
+      <w:r>
+        <w:t>/1</w:t>
+      </w:r>
+      <w:r>
+        <w:t>1</w:t>
+      </w:r>
+      <w:r>
+        <w:t>/2018 ]</w:t>
+      </w:r>
+    </w:p>
+    <w:p/>
     <w:p/>
     <w:sectPr>
       <w:pgSz w:w="11906" w:h="16838"/>

</xml_diff>

<commit_message>
Reorganisation du Projet et fin e3
</commit_message>
<xml_diff>
--- a/Suivi D'activites/Sylvain Dupont.docx
+++ b/Suivi D'activites/Sylvain Dupont.docx
@@ -107,15 +107,13 @@
         <w:t>Test</w:t>
       </w:r>
       <w:r>
-        <w:t xml:space="preserve"> des </w:t>
-      </w:r>
-      <w:proofErr w:type="spellStart"/>
-      <w:r>
-        <w:t>différants</w:t>
-      </w:r>
-      <w:proofErr w:type="spellEnd"/>
-      <w:r>
-        <w:t xml:space="preserve"> action possible avec l’affiche</w:t>
+        <w:t xml:space="preserve"> </w:t>
+      </w:r>
+      <w:r>
+        <w:t>des différentes actions</w:t>
+      </w:r>
+      <w:r>
+        <w:t xml:space="preserve"> possible avec l’affiche</w:t>
       </w:r>
       <w:r>
         <w:t>u</w:t>
@@ -163,7 +161,49 @@
     <w:p/>
     <w:p>
       <w:r>
-        <w:t>[ 8éme H - /11/2018 ]</w:t>
+        <w:t>[ 8éme H -</w:t>
+      </w:r>
+      <w:r>
+        <w:t> ?</w:t>
+      </w:r>
+      <w:r>
+        <w:t>/11/2018 ]</w:t>
+      </w:r>
+    </w:p>
+    <w:p>
+      <w:pPr>
+        <w:pStyle w:val="Paragraphedeliste"/>
+        <w:numPr>
+          <w:ilvl w:val="0"/>
+          <w:numId w:val="1"/>
+        </w:numPr>
+      </w:pPr>
+      <w:r>
+        <w:t>Tentative d’implémentation d’un code fait à la maison</w:t>
+      </w:r>
+    </w:p>
+    <w:p>
+      <w:pPr>
+        <w:pStyle w:val="Paragraphedeliste"/>
+        <w:numPr>
+          <w:ilvl w:val="0"/>
+          <w:numId w:val="1"/>
+        </w:numPr>
+      </w:pPr>
+      <w:r>
+        <w:t>Correction de bug (Recherche et test)</w:t>
+      </w:r>
+    </w:p>
+    <w:p/>
+    <w:p>
+      <w:r>
+        <w:t xml:space="preserve">[ </w:t>
+      </w:r>
+      <w:r>
+        <w:t>10</w:t>
+      </w:r>
+      <w:r>
+        <w:t>éme H - /11/2018 ]</w:t>
       </w:r>
     </w:p>
     <w:p/>

</xml_diff>